<commit_message>
completed journal and project report
</commit_message>
<xml_diff>
--- a/review/docx/project-report-bonafide.docx
+++ b/review/docx/project-report-bonafide.docx
@@ -4,7 +4,7 @@
   <w:body>
     <w:p>
       <w:pPr>
-        <w:spacing w:line="480" w:lineRule="auto"/>
+        <w:spacing w:line="360" w:lineRule="auto"/>
         <w:jc w:val="center"/>
         <w:rPr>
           <w:rFonts w:ascii="Times New Roman" w:hAnsi="Times New Roman" w:cs="Times New Roman"/>
@@ -127,7 +127,7 @@
     </w:p>
     <w:p>
       <w:pPr>
-        <w:spacing w:line="480" w:lineRule="auto"/>
+        <w:spacing w:line="360" w:lineRule="auto"/>
         <w:jc w:val="center"/>
         <w:rPr>
           <w:rFonts w:ascii="Times New Roman" w:hAnsi="Times New Roman" w:cs="Times New Roman"/>
@@ -148,7 +148,7 @@
     </w:p>
     <w:p>
       <w:pPr>
-        <w:spacing w:line="480" w:lineRule="auto"/>
+        <w:spacing w:line="360" w:lineRule="auto"/>
         <w:jc w:val="center"/>
         <w:rPr>
           <w:rFonts w:ascii="Times New Roman" w:hAnsi="Times New Roman" w:cs="Times New Roman"/>
@@ -374,7 +374,7 @@
     </w:tbl>
     <w:p>
       <w:pPr>
-        <w:spacing w:before="240" w:line="480" w:lineRule="auto"/>
+        <w:spacing w:before="240" w:line="360" w:lineRule="auto"/>
         <w:jc w:val="center"/>
         <w:rPr>
           <w:rFonts w:ascii="Times New Roman" w:hAnsi="Times New Roman" w:cs="Times New Roman"/>
@@ -399,7 +399,7 @@
     </w:p>
     <w:p>
       <w:pPr>
-        <w:spacing w:line="480" w:lineRule="auto"/>
+        <w:spacing w:line="360" w:lineRule="auto"/>
         <w:jc w:val="center"/>
         <w:rPr>
           <w:rFonts w:ascii="Times New Roman" w:hAnsi="Times New Roman" w:cs="Times New Roman"/>
@@ -424,7 +424,7 @@
     </w:p>
     <w:p>
       <w:pPr>
-        <w:spacing w:line="480" w:lineRule="auto"/>
+        <w:spacing w:line="360" w:lineRule="auto"/>
         <w:jc w:val="center"/>
         <w:rPr>
           <w:rFonts w:ascii="Times New Roman" w:hAnsi="Times New Roman" w:cs="Times New Roman"/>
@@ -447,7 +447,7 @@
     </w:p>
     <w:p>
       <w:pPr>
-        <w:spacing w:line="480" w:lineRule="auto"/>
+        <w:spacing w:line="360" w:lineRule="auto"/>
         <w:jc w:val="center"/>
         <w:rPr>
           <w:rFonts w:ascii="Times New Roman" w:hAnsi="Times New Roman" w:cs="Times New Roman"/>
@@ -472,7 +472,7 @@
     </w:p>
     <w:p>
       <w:pPr>
-        <w:spacing w:line="480" w:lineRule="auto"/>
+        <w:spacing w:line="360" w:lineRule="auto"/>
         <w:jc w:val="center"/>
         <w:rPr>
           <w:rFonts w:ascii="Times New Roman" w:hAnsi="Times New Roman" w:cs="Times New Roman"/>
@@ -493,28 +493,67 @@
     </w:p>
     <w:p>
       <w:pPr>
-        <w:spacing w:line="480" w:lineRule="auto"/>
+        <w:spacing w:line="360" w:lineRule="auto"/>
         <w:jc w:val="center"/>
         <w:rPr>
           <w:rFonts w:ascii="Times New Roman" w:hAnsi="Times New Roman" w:cs="Times New Roman"/>
-          <w:b/>
-          <w:bCs/>
           <w:sz w:val="28"/>
         </w:rPr>
       </w:pPr>
       <w:r>
         <w:rPr>
           <w:rFonts w:ascii="Times New Roman" w:hAnsi="Times New Roman" w:cs="Times New Roman"/>
-          <w:b/>
-          <w:bCs/>
-          <w:sz w:val="28"/>
-        </w:rPr>
-        <w:t>PSNA COLLEGE OF ENGINEERING AND TECHNOLOGY,</w:t>
+          <w:noProof/>
+          <w:sz w:val="28"/>
+        </w:rPr>
+        <w:drawing>
+          <wp:inline distT="0" distB="0" distL="0" distR="0" wp14:anchorId="0D955EC7" wp14:editId="3265AE6A">
+            <wp:extent cx="1493949" cy="1397358"/>
+            <wp:effectExtent l="0" t="0" r="0" b="0"/>
+            <wp:docPr id="762953222" name="Picture 2"/>
+            <wp:cNvGraphicFramePr>
+              <a:graphicFrameLocks xmlns:a="http://schemas.openxmlformats.org/drawingml/2006/main" noChangeAspect="1"/>
+            </wp:cNvGraphicFramePr>
+            <a:graphic xmlns:a="http://schemas.openxmlformats.org/drawingml/2006/main">
+              <a:graphicData uri="http://schemas.openxmlformats.org/drawingml/2006/picture">
+                <pic:pic xmlns:pic="http://schemas.openxmlformats.org/drawingml/2006/picture">
+                  <pic:nvPicPr>
+                    <pic:cNvPr id="0" name="Picture 2"/>
+                    <pic:cNvPicPr>
+                      <a:picLocks noChangeAspect="1" noChangeArrowheads="1"/>
+                    </pic:cNvPicPr>
+                  </pic:nvPicPr>
+                  <pic:blipFill>
+                    <a:blip r:embed="rId6">
+                      <a:extLst>
+                        <a:ext uri="{28A0092B-C50C-407E-A947-70E740481C1C}">
+                          <a14:useLocalDpi xmlns:a14="http://schemas.microsoft.com/office/drawing/2010/main" val="0"/>
+                        </a:ext>
+                      </a:extLst>
+                    </a:blip>
+                    <a:stretch>
+                      <a:fillRect/>
+                    </a:stretch>
+                  </pic:blipFill>
+                  <pic:spPr bwMode="auto">
+                    <a:xfrm>
+                      <a:off x="0" y="0"/>
+                      <a:ext cx="1493949" cy="1397358"/>
+                    </a:xfrm>
+                    <a:prstGeom prst="rect">
+                      <a:avLst/>
+                    </a:prstGeom>
+                  </pic:spPr>
+                </pic:pic>
+              </a:graphicData>
+            </a:graphic>
+          </wp:inline>
+        </w:drawing>
       </w:r>
     </w:p>
     <w:p>
       <w:pPr>
-        <w:spacing w:line="480" w:lineRule="auto"/>
+        <w:spacing w:line="360" w:lineRule="auto"/>
         <w:jc w:val="center"/>
         <w:rPr>
           <w:rFonts w:ascii="Times New Roman" w:hAnsi="Times New Roman" w:cs="Times New Roman"/>
@@ -530,37 +569,27 @@
           <w:bCs/>
           <w:sz w:val="28"/>
         </w:rPr>
-        <w:t>DINDIGUL</w:t>
-      </w:r>
-      <w:r>
-        <w:rPr>
-          <w:rFonts w:ascii="Times New Roman" w:hAnsi="Times New Roman" w:cs="Times New Roman"/>
-          <w:b/>
-          <w:bCs/>
-          <w:sz w:val="28"/>
-        </w:rPr>
-        <w:t xml:space="preserve"> – </w:t>
-      </w:r>
-      <w:r>
-        <w:rPr>
-          <w:rFonts w:ascii="Times New Roman" w:hAnsi="Times New Roman" w:cs="Times New Roman"/>
-          <w:b/>
-          <w:bCs/>
-          <w:sz w:val="28"/>
-        </w:rPr>
-        <w:t>624622</w:t>
+        <w:t>PSNA COLLEGE OF ENGINEERING AND TECHNOLOGY</w:t>
+      </w:r>
+      <w:r>
+        <w:rPr>
+          <w:rFonts w:ascii="Times New Roman" w:hAnsi="Times New Roman" w:cs="Times New Roman"/>
+          <w:b/>
+          <w:bCs/>
+          <w:sz w:val="28"/>
+        </w:rPr>
+        <w:t>,</w:t>
       </w:r>
     </w:p>
     <w:p>
       <w:pPr>
-        <w:spacing w:line="480" w:lineRule="auto"/>
+        <w:spacing w:line="360" w:lineRule="auto"/>
         <w:jc w:val="center"/>
         <w:rPr>
           <w:rFonts w:ascii="Times New Roman" w:hAnsi="Times New Roman" w:cs="Times New Roman"/>
           <w:b/>
           <w:bCs/>
-          <w:sz w:val="32"/>
-          <w:szCs w:val="32"/>
+          <w:sz w:val="28"/>
         </w:rPr>
       </w:pPr>
       <w:r>
@@ -568,15 +597,55 @@
           <w:rFonts w:ascii="Times New Roman" w:hAnsi="Times New Roman" w:cs="Times New Roman"/>
           <w:b/>
           <w:bCs/>
-          <w:sz w:val="32"/>
-          <w:szCs w:val="32"/>
-        </w:rPr>
-        <w:t>ANNA UNIVERSITY :: CHENNAI 600 025</w:t>
+          <w:sz w:val="28"/>
+        </w:rPr>
+        <w:t>DINDIGUL</w:t>
+      </w:r>
+      <w:r>
+        <w:rPr>
+          <w:rFonts w:ascii="Times New Roman" w:hAnsi="Times New Roman" w:cs="Times New Roman"/>
+          <w:b/>
+          <w:bCs/>
+          <w:sz w:val="28"/>
+        </w:rPr>
+        <w:t xml:space="preserve"> – </w:t>
+      </w:r>
+      <w:r>
+        <w:rPr>
+          <w:rFonts w:ascii="Times New Roman" w:hAnsi="Times New Roman" w:cs="Times New Roman"/>
+          <w:b/>
+          <w:bCs/>
+          <w:sz w:val="28"/>
+        </w:rPr>
+        <w:t>624622</w:t>
       </w:r>
     </w:p>
     <w:p>
       <w:pPr>
-        <w:spacing w:line="480" w:lineRule="auto"/>
+        <w:spacing w:line="360" w:lineRule="auto"/>
+        <w:jc w:val="center"/>
+        <w:rPr>
+          <w:rFonts w:ascii="Times New Roman" w:hAnsi="Times New Roman" w:cs="Times New Roman"/>
+          <w:b/>
+          <w:bCs/>
+          <w:sz w:val="32"/>
+          <w:szCs w:val="32"/>
+        </w:rPr>
+      </w:pPr>
+      <w:r>
+        <w:rPr>
+          <w:rFonts w:ascii="Times New Roman" w:hAnsi="Times New Roman" w:cs="Times New Roman"/>
+          <w:b/>
+          <w:bCs/>
+          <w:sz w:val="32"/>
+          <w:szCs w:val="32"/>
+        </w:rPr>
+        <w:t>ANNA UNIVERSITY :: CHENNAI 600 025</w:t>
+      </w:r>
+    </w:p>
+    <w:p>
+      <w:pPr>
+        <w:spacing w:line="360" w:lineRule="auto"/>
         <w:jc w:val="center"/>
         <w:rPr>
           <w:rFonts w:ascii="Times New Roman" w:hAnsi="Times New Roman" w:cs="Times New Roman"/>
@@ -916,6 +985,15 @@
               </w:rPr>
               <w:t>Dr. A. Vincent Antony Kumar</w:t>
             </w:r>
+            <w:r>
+              <w:rPr>
+                <w:rFonts w:ascii="Times New Roman" w:hAnsi="Times New Roman" w:cs="Times New Roman"/>
+                <w:b/>
+                <w:bCs/>
+                <w:sz w:val="28"/>
+              </w:rPr>
+              <w:t>, M.E., Ph.D.</w:t>
+            </w:r>
           </w:p>
         </w:tc>
         <w:tc>
@@ -956,6 +1034,15 @@
                 <w:sz w:val="28"/>
               </w:rPr>
               <w:t>Mrs. A. Sangeetha</w:t>
+            </w:r>
+            <w:r>
+              <w:rPr>
+                <w:rFonts w:ascii="Times New Roman" w:hAnsi="Times New Roman" w:cs="Times New Roman"/>
+                <w:b/>
+                <w:bCs/>
+                <w:sz w:val="28"/>
+              </w:rPr>
+              <w:t>, M.E., Ph.D.</w:t>
             </w:r>
           </w:p>
         </w:tc>
@@ -1519,7 +1606,14 @@
           <w:rFonts w:ascii="Times New Roman" w:hAnsi="Times New Roman" w:cs="Times New Roman"/>
           <w:sz w:val="28"/>
         </w:rPr>
-        <w:t xml:space="preserve">We are also grateful to our Head of the Department and project coordinator </w:t>
+        <w:t xml:space="preserve">We are also grateful to our Head of the Department </w:t>
+      </w:r>
+      <w:r>
+        <w:rPr>
+          <w:rFonts w:ascii="Times New Roman" w:hAnsi="Times New Roman" w:cs="Times New Roman"/>
+          <w:sz w:val="28"/>
+        </w:rPr>
+        <w:t xml:space="preserve">                                            </w:t>
       </w:r>
       <w:r>
         <w:rPr>
@@ -1536,6 +1630,40 @@
           <w:sz w:val="28"/>
         </w:rPr>
         <w:t xml:space="preserve"> for his constructive suggestions and encouragement during our project work.</w:t>
+      </w:r>
+    </w:p>
+    <w:p>
+      <w:pPr>
+        <w:spacing w:line="480" w:lineRule="auto"/>
+        <w:ind w:firstLine="720"/>
+        <w:jc w:val="both"/>
+        <w:rPr>
+          <w:rFonts w:ascii="Times New Roman" w:hAnsi="Times New Roman" w:cs="Times New Roman"/>
+          <w:sz w:val="28"/>
+        </w:rPr>
+      </w:pPr>
+      <w:r>
+        <w:rPr>
+          <w:rFonts w:ascii="Times New Roman" w:hAnsi="Times New Roman" w:cs="Times New Roman"/>
+          <w:sz w:val="28"/>
+        </w:rPr>
+        <w:t xml:space="preserve">We also express our sincere thanks to </w:t>
+      </w:r>
+      <w:r>
+        <w:rPr>
+          <w:rFonts w:ascii="Times New Roman" w:hAnsi="Times New Roman" w:cs="Times New Roman"/>
+          <w:b/>
+          <w:bCs/>
+          <w:sz w:val="28"/>
+        </w:rPr>
+        <w:t>Mrs. S. T. Bharathi</w:t>
+      </w:r>
+      <w:r>
+        <w:rPr>
+          <w:rFonts w:ascii="Times New Roman" w:hAnsi="Times New Roman" w:cs="Times New Roman"/>
+          <w:sz w:val="28"/>
+        </w:rPr>
+        <w:t>, Project Coordinator, for her support and encouragement throughout the project.</w:t>
       </w:r>
     </w:p>
     <w:p>
@@ -2231,7 +2359,7 @@
         </w:tc>
         <w:tc>
           <w:tcPr>
-            <w:tcW w:w="2752" w:type="pct"/>
+            <w:tcW w:w="2753" w:type="pct"/>
           </w:tcPr>
           <w:p>
             <w:pPr>
@@ -2312,7 +2440,7 @@
         </w:tc>
         <w:tc>
           <w:tcPr>
-            <w:tcW w:w="2752" w:type="pct"/>
+            <w:tcW w:w="2753" w:type="pct"/>
           </w:tcPr>
           <w:p>
             <w:pPr>
@@ -2393,7 +2521,7 @@
         </w:tc>
         <w:tc>
           <w:tcPr>
-            <w:tcW w:w="2752" w:type="pct"/>
+            <w:tcW w:w="2753" w:type="pct"/>
           </w:tcPr>
           <w:p>
             <w:pPr>
@@ -2554,22 +2682,22 @@
         </w:tc>
         <w:tc>
           <w:tcPr>
-            <w:tcW w:w="2752" w:type="pct"/>
-          </w:tcPr>
-          <w:p>
-            <w:pPr>
-              <w:spacing w:line="276" w:lineRule="auto"/>
-              <w:rPr>
-                <w:rFonts w:ascii="Times New Roman" w:hAnsi="Times New Roman" w:cs="Times New Roman"/>
-                <w:sz w:val="28"/>
-              </w:rPr>
-            </w:pPr>
-            <w:r>
-              <w:rPr>
-                <w:rFonts w:ascii="Times New Roman" w:hAnsi="Times New Roman" w:cs="Times New Roman"/>
-                <w:sz w:val="28"/>
-              </w:rPr>
-              <w:t>OVERVIEW OF EXISTING SYSTEM</w:t>
+            <w:tcW w:w="2753" w:type="pct"/>
+          </w:tcPr>
+          <w:p>
+            <w:pPr>
+              <w:spacing w:line="276" w:lineRule="auto"/>
+              <w:rPr>
+                <w:rFonts w:ascii="Times New Roman" w:hAnsi="Times New Roman" w:cs="Times New Roman"/>
+                <w:sz w:val="28"/>
+              </w:rPr>
+            </w:pPr>
+            <w:r>
+              <w:rPr>
+                <w:rFonts w:ascii="Times New Roman" w:hAnsi="Times New Roman" w:cs="Times New Roman"/>
+                <w:sz w:val="28"/>
+              </w:rPr>
+              <w:t>SURVEY OF RELATED WORK</w:t>
             </w:r>
           </w:p>
         </w:tc>
@@ -2629,28 +2757,35 @@
                 <w:rFonts w:ascii="Times New Roman" w:hAnsi="Times New Roman" w:cs="Times New Roman"/>
                 <w:sz w:val="28"/>
               </w:rPr>
-              <w:t>2.2</w:t>
-            </w:r>
-          </w:p>
-        </w:tc>
-        <w:tc>
-          <w:tcPr>
-            <w:tcW w:w="2752" w:type="pct"/>
-          </w:tcPr>
-          <w:p>
-            <w:pPr>
-              <w:spacing w:line="276" w:lineRule="auto"/>
-              <w:rPr>
-                <w:rFonts w:ascii="Times New Roman" w:hAnsi="Times New Roman" w:cs="Times New Roman"/>
-                <w:sz w:val="28"/>
-              </w:rPr>
-            </w:pPr>
-            <w:r>
-              <w:rPr>
-                <w:rFonts w:ascii="Times New Roman" w:hAnsi="Times New Roman" w:cs="Times New Roman"/>
-                <w:sz w:val="28"/>
-              </w:rPr>
-              <w:t>LIMITATIONS OF CURRENT APPROACH</w:t>
+              <w:t>2.</w:t>
+            </w:r>
+            <w:r>
+              <w:rPr>
+                <w:rFonts w:ascii="Times New Roman" w:hAnsi="Times New Roman" w:cs="Times New Roman"/>
+                <w:sz w:val="28"/>
+              </w:rPr>
+              <w:t>2</w:t>
+            </w:r>
+          </w:p>
+        </w:tc>
+        <w:tc>
+          <w:tcPr>
+            <w:tcW w:w="2753" w:type="pct"/>
+          </w:tcPr>
+          <w:p>
+            <w:pPr>
+              <w:spacing w:line="276" w:lineRule="auto"/>
+              <w:rPr>
+                <w:rFonts w:ascii="Times New Roman" w:hAnsi="Times New Roman" w:cs="Times New Roman"/>
+                <w:sz w:val="28"/>
+              </w:rPr>
+            </w:pPr>
+            <w:r>
+              <w:rPr>
+                <w:rFonts w:ascii="Times New Roman" w:hAnsi="Times New Roman" w:cs="Times New Roman"/>
+                <w:sz w:val="28"/>
+              </w:rPr>
+              <w:t>OVERVIEW OF EXISTING SYSTEM</w:t>
             </w:r>
           </w:p>
         </w:tc>
@@ -2672,7 +2807,7 @@
                 <w:rFonts w:ascii="Times New Roman" w:hAnsi="Times New Roman" w:cs="Times New Roman"/>
                 <w:sz w:val="28"/>
               </w:rPr>
-              <w:t>4</w:t>
+              <w:t>6</w:t>
             </w:r>
           </w:p>
         </w:tc>
@@ -2710,28 +2845,35 @@
                 <w:rFonts w:ascii="Times New Roman" w:hAnsi="Times New Roman" w:cs="Times New Roman"/>
                 <w:sz w:val="28"/>
               </w:rPr>
-              <w:t>2.3</w:t>
-            </w:r>
-          </w:p>
-        </w:tc>
-        <w:tc>
-          <w:tcPr>
-            <w:tcW w:w="2752" w:type="pct"/>
-          </w:tcPr>
-          <w:p>
-            <w:pPr>
-              <w:spacing w:line="276" w:lineRule="auto"/>
-              <w:rPr>
-                <w:rFonts w:ascii="Times New Roman" w:hAnsi="Times New Roman" w:cs="Times New Roman"/>
-                <w:sz w:val="28"/>
-              </w:rPr>
-            </w:pPr>
-            <w:r>
-              <w:rPr>
-                <w:rFonts w:ascii="Times New Roman" w:hAnsi="Times New Roman" w:cs="Times New Roman"/>
-                <w:sz w:val="28"/>
-              </w:rPr>
-              <w:t>POSITIONING OF THE PROPOSED WORK</w:t>
+              <w:t>2.</w:t>
+            </w:r>
+            <w:r>
+              <w:rPr>
+                <w:rFonts w:ascii="Times New Roman" w:hAnsi="Times New Roman" w:cs="Times New Roman"/>
+                <w:sz w:val="28"/>
+              </w:rPr>
+              <w:t>3</w:t>
+            </w:r>
+          </w:p>
+        </w:tc>
+        <w:tc>
+          <w:tcPr>
+            <w:tcW w:w="2753" w:type="pct"/>
+          </w:tcPr>
+          <w:p>
+            <w:pPr>
+              <w:spacing w:line="276" w:lineRule="auto"/>
+              <w:rPr>
+                <w:rFonts w:ascii="Times New Roman" w:hAnsi="Times New Roman" w:cs="Times New Roman"/>
+                <w:sz w:val="28"/>
+              </w:rPr>
+            </w:pPr>
+            <w:r>
+              <w:rPr>
+                <w:rFonts w:ascii="Times New Roman" w:hAnsi="Times New Roman" w:cs="Times New Roman"/>
+                <w:sz w:val="28"/>
+              </w:rPr>
+              <w:t>LIMITATIONS OF CURRENT APPROACH</w:t>
             </w:r>
           </w:p>
         </w:tc>
@@ -2753,7 +2895,7 @@
                 <w:rFonts w:ascii="Times New Roman" w:hAnsi="Times New Roman" w:cs="Times New Roman"/>
                 <w:sz w:val="28"/>
               </w:rPr>
-              <w:t>5</w:t>
+              <w:t>7</w:t>
             </w:r>
           </w:p>
         </w:tc>
@@ -2769,6 +2911,94 @@
               <w:jc w:val="center"/>
               <w:rPr>
                 <w:rFonts w:ascii="Times New Roman" w:hAnsi="Times New Roman" w:cs="Times New Roman"/>
+                <w:sz w:val="28"/>
+              </w:rPr>
+            </w:pPr>
+          </w:p>
+        </w:tc>
+        <w:tc>
+          <w:tcPr>
+            <w:tcW w:w="313" w:type="pct"/>
+          </w:tcPr>
+          <w:p>
+            <w:pPr>
+              <w:spacing w:line="276" w:lineRule="auto"/>
+              <w:rPr>
+                <w:rFonts w:ascii="Times New Roman" w:hAnsi="Times New Roman" w:cs="Times New Roman"/>
+                <w:sz w:val="28"/>
+              </w:rPr>
+            </w:pPr>
+            <w:r>
+              <w:rPr>
+                <w:rFonts w:ascii="Times New Roman" w:hAnsi="Times New Roman" w:cs="Times New Roman"/>
+                <w:sz w:val="28"/>
+              </w:rPr>
+              <w:t>2.</w:t>
+            </w:r>
+            <w:r>
+              <w:rPr>
+                <w:rFonts w:ascii="Times New Roman" w:hAnsi="Times New Roman" w:cs="Times New Roman"/>
+                <w:sz w:val="28"/>
+              </w:rPr>
+              <w:t>4</w:t>
+            </w:r>
+          </w:p>
+        </w:tc>
+        <w:tc>
+          <w:tcPr>
+            <w:tcW w:w="2753" w:type="pct"/>
+          </w:tcPr>
+          <w:p>
+            <w:pPr>
+              <w:spacing w:line="276" w:lineRule="auto"/>
+              <w:rPr>
+                <w:rFonts w:ascii="Times New Roman" w:hAnsi="Times New Roman" w:cs="Times New Roman"/>
+                <w:sz w:val="28"/>
+              </w:rPr>
+            </w:pPr>
+            <w:r>
+              <w:rPr>
+                <w:rFonts w:ascii="Times New Roman" w:hAnsi="Times New Roman" w:cs="Times New Roman"/>
+                <w:sz w:val="28"/>
+              </w:rPr>
+              <w:t>POSITIONING OF THE PROPOSED WORK</w:t>
+            </w:r>
+          </w:p>
+        </w:tc>
+        <w:tc>
+          <w:tcPr>
+            <w:tcW w:w="754" w:type="pct"/>
+          </w:tcPr>
+          <w:p>
+            <w:pPr>
+              <w:spacing w:line="276" w:lineRule="auto"/>
+              <w:jc w:val="center"/>
+              <w:rPr>
+                <w:rFonts w:ascii="Times New Roman" w:hAnsi="Times New Roman" w:cs="Times New Roman"/>
+                <w:sz w:val="28"/>
+              </w:rPr>
+            </w:pPr>
+            <w:r>
+              <w:rPr>
+                <w:rFonts w:ascii="Times New Roman" w:hAnsi="Times New Roman" w:cs="Times New Roman"/>
+                <w:sz w:val="28"/>
+              </w:rPr>
+              <w:t>8</w:t>
+            </w:r>
+          </w:p>
+        </w:tc>
+      </w:tr>
+      <w:tr>
+        <w:tc>
+          <w:tcPr>
+            <w:tcW w:w="1180" w:type="pct"/>
+          </w:tcPr>
+          <w:p>
+            <w:pPr>
+              <w:spacing w:line="276" w:lineRule="auto"/>
+              <w:jc w:val="center"/>
+              <w:rPr>
+                <w:rFonts w:ascii="Times New Roman" w:hAnsi="Times New Roman" w:cs="Times New Roman"/>
                 <w:b/>
                 <w:bCs/>
                 <w:sz w:val="28"/>
@@ -2833,7 +3063,7 @@
                 <w:bCs/>
                 <w:sz w:val="28"/>
               </w:rPr>
-              <w:t>6</w:t>
+              <w:t>10</w:t>
             </w:r>
           </w:p>
         </w:tc>
@@ -2877,7 +3107,7 @@
         </w:tc>
         <w:tc>
           <w:tcPr>
-            <w:tcW w:w="2752" w:type="pct"/>
+            <w:tcW w:w="2753" w:type="pct"/>
           </w:tcPr>
           <w:p>
             <w:pPr>
@@ -2914,7 +3144,7 @@
                 <w:rFonts w:ascii="Times New Roman" w:hAnsi="Times New Roman" w:cs="Times New Roman"/>
                 <w:sz w:val="28"/>
               </w:rPr>
-              <w:t>6</w:t>
+              <w:t>10</w:t>
             </w:r>
           </w:p>
         </w:tc>
@@ -2958,22 +3188,22 @@
         </w:tc>
         <w:tc>
           <w:tcPr>
-            <w:tcW w:w="2752" w:type="pct"/>
-          </w:tcPr>
-          <w:p>
-            <w:pPr>
-              <w:spacing w:line="276" w:lineRule="auto"/>
-              <w:rPr>
-                <w:rFonts w:ascii="Times New Roman" w:hAnsi="Times New Roman" w:cs="Times New Roman"/>
-                <w:sz w:val="28"/>
-              </w:rPr>
-            </w:pPr>
-            <w:r>
-              <w:rPr>
-                <w:rFonts w:ascii="Times New Roman" w:hAnsi="Times New Roman" w:cs="Times New Roman"/>
-                <w:sz w:val="28"/>
-              </w:rPr>
-              <w:t>ARCHITECHTURAL DESIGN</w:t>
+            <w:tcW w:w="2753" w:type="pct"/>
+          </w:tcPr>
+          <w:p>
+            <w:pPr>
+              <w:spacing w:line="276" w:lineRule="auto"/>
+              <w:rPr>
+                <w:rFonts w:ascii="Times New Roman" w:hAnsi="Times New Roman" w:cs="Times New Roman"/>
+                <w:sz w:val="28"/>
+              </w:rPr>
+            </w:pPr>
+            <w:r>
+              <w:rPr>
+                <w:rFonts w:ascii="Times New Roman" w:hAnsi="Times New Roman" w:cs="Times New Roman"/>
+                <w:sz w:val="28"/>
+              </w:rPr>
+              <w:t>HARDWARE AND SOFTWARE REQUIREMENTS</w:t>
             </w:r>
           </w:p>
         </w:tc>
@@ -2995,7 +3225,7 @@
                 <w:rFonts w:ascii="Times New Roman" w:hAnsi="Times New Roman" w:cs="Times New Roman"/>
                 <w:sz w:val="28"/>
               </w:rPr>
-              <w:t>6</w:t>
+              <w:t>10</w:t>
             </w:r>
           </w:p>
         </w:tc>
@@ -3033,28 +3263,35 @@
                 <w:rFonts w:ascii="Times New Roman" w:hAnsi="Times New Roman" w:cs="Times New Roman"/>
                 <w:sz w:val="28"/>
               </w:rPr>
-              <w:t>3.3</w:t>
-            </w:r>
-          </w:p>
-        </w:tc>
-        <w:tc>
-          <w:tcPr>
-            <w:tcW w:w="2752" w:type="pct"/>
-          </w:tcPr>
-          <w:p>
-            <w:pPr>
-              <w:spacing w:line="276" w:lineRule="auto"/>
-              <w:rPr>
-                <w:rFonts w:ascii="Times New Roman" w:hAnsi="Times New Roman" w:cs="Times New Roman"/>
-                <w:sz w:val="28"/>
-              </w:rPr>
-            </w:pPr>
-            <w:r>
-              <w:rPr>
-                <w:rFonts w:ascii="Times New Roman" w:hAnsi="Times New Roman" w:cs="Times New Roman"/>
-                <w:sz w:val="28"/>
-              </w:rPr>
-              <w:t>DATA SYNCHRONIZATION USING YJS</w:t>
+              <w:t>3.</w:t>
+            </w:r>
+            <w:r>
+              <w:rPr>
+                <w:rFonts w:ascii="Times New Roman" w:hAnsi="Times New Roman" w:cs="Times New Roman"/>
+                <w:sz w:val="28"/>
+              </w:rPr>
+              <w:t>3</w:t>
+            </w:r>
+          </w:p>
+        </w:tc>
+        <w:tc>
+          <w:tcPr>
+            <w:tcW w:w="2753" w:type="pct"/>
+          </w:tcPr>
+          <w:p>
+            <w:pPr>
+              <w:spacing w:line="276" w:lineRule="auto"/>
+              <w:rPr>
+                <w:rFonts w:ascii="Times New Roman" w:hAnsi="Times New Roman" w:cs="Times New Roman"/>
+                <w:sz w:val="28"/>
+              </w:rPr>
+            </w:pPr>
+            <w:r>
+              <w:rPr>
+                <w:rFonts w:ascii="Times New Roman" w:hAnsi="Times New Roman" w:cs="Times New Roman"/>
+                <w:sz w:val="28"/>
+              </w:rPr>
+              <w:t>ARCHITECHTURAL DESIGN</w:t>
             </w:r>
           </w:p>
         </w:tc>
@@ -3076,7 +3313,7 @@
                 <w:rFonts w:ascii="Times New Roman" w:hAnsi="Times New Roman" w:cs="Times New Roman"/>
                 <w:sz w:val="28"/>
               </w:rPr>
-              <w:t>8</w:t>
+              <w:t>12</w:t>
             </w:r>
           </w:p>
         </w:tc>
@@ -3114,28 +3351,35 @@
                 <w:rFonts w:ascii="Times New Roman" w:hAnsi="Times New Roman" w:cs="Times New Roman"/>
                 <w:sz w:val="28"/>
               </w:rPr>
-              <w:t>3.4</w:t>
-            </w:r>
-          </w:p>
-        </w:tc>
-        <w:tc>
-          <w:tcPr>
-            <w:tcW w:w="2752" w:type="pct"/>
-          </w:tcPr>
-          <w:p>
-            <w:pPr>
-              <w:spacing w:line="276" w:lineRule="auto"/>
-              <w:rPr>
-                <w:rFonts w:ascii="Times New Roman" w:hAnsi="Times New Roman" w:cs="Times New Roman"/>
-                <w:sz w:val="28"/>
-              </w:rPr>
-            </w:pPr>
-            <w:r>
-              <w:rPr>
-                <w:rFonts w:ascii="Times New Roman" w:hAnsi="Times New Roman" w:cs="Times New Roman"/>
-                <w:sz w:val="28"/>
-              </w:rPr>
-              <w:t>AUTHENTICATION AND ACCESS CONTROL</w:t>
+              <w:t>3.</w:t>
+            </w:r>
+            <w:r>
+              <w:rPr>
+                <w:rFonts w:ascii="Times New Roman" w:hAnsi="Times New Roman" w:cs="Times New Roman"/>
+                <w:sz w:val="28"/>
+              </w:rPr>
+              <w:t>4</w:t>
+            </w:r>
+          </w:p>
+        </w:tc>
+        <w:tc>
+          <w:tcPr>
+            <w:tcW w:w="2753" w:type="pct"/>
+          </w:tcPr>
+          <w:p>
+            <w:pPr>
+              <w:spacing w:line="276" w:lineRule="auto"/>
+              <w:rPr>
+                <w:rFonts w:ascii="Times New Roman" w:hAnsi="Times New Roman" w:cs="Times New Roman"/>
+                <w:sz w:val="28"/>
+              </w:rPr>
+            </w:pPr>
+            <w:r>
+              <w:rPr>
+                <w:rFonts w:ascii="Times New Roman" w:hAnsi="Times New Roman" w:cs="Times New Roman"/>
+                <w:sz w:val="28"/>
+              </w:rPr>
+              <w:t>DATA SYNCHRONIZATION USING YJS</w:t>
             </w:r>
           </w:p>
         </w:tc>
@@ -3157,7 +3401,7 @@
                 <w:rFonts w:ascii="Times New Roman" w:hAnsi="Times New Roman" w:cs="Times New Roman"/>
                 <w:sz w:val="28"/>
               </w:rPr>
-              <w:t>8</w:t>
+              <w:t>14</w:t>
             </w:r>
           </w:p>
         </w:tc>
@@ -3195,28 +3439,35 @@
                 <w:rFonts w:ascii="Times New Roman" w:hAnsi="Times New Roman" w:cs="Times New Roman"/>
                 <w:sz w:val="28"/>
               </w:rPr>
-              <w:t>3.5</w:t>
-            </w:r>
-          </w:p>
-        </w:tc>
-        <w:tc>
-          <w:tcPr>
-            <w:tcW w:w="2752" w:type="pct"/>
-          </w:tcPr>
-          <w:p>
-            <w:pPr>
-              <w:spacing w:line="276" w:lineRule="auto"/>
-              <w:rPr>
-                <w:rFonts w:ascii="Times New Roman" w:hAnsi="Times New Roman" w:cs="Times New Roman"/>
-                <w:sz w:val="28"/>
-              </w:rPr>
-            </w:pPr>
-            <w:r>
-              <w:rPr>
-                <w:rFonts w:ascii="Times New Roman" w:hAnsi="Times New Roman" w:cs="Times New Roman"/>
-                <w:sz w:val="28"/>
-              </w:rPr>
-              <w:t>SCALABILITY AND FAULT TOLERANCE</w:t>
+              <w:t>3.</w:t>
+            </w:r>
+            <w:r>
+              <w:rPr>
+                <w:rFonts w:ascii="Times New Roman" w:hAnsi="Times New Roman" w:cs="Times New Roman"/>
+                <w:sz w:val="28"/>
+              </w:rPr>
+              <w:t>5</w:t>
+            </w:r>
+          </w:p>
+        </w:tc>
+        <w:tc>
+          <w:tcPr>
+            <w:tcW w:w="2753" w:type="pct"/>
+          </w:tcPr>
+          <w:p>
+            <w:pPr>
+              <w:spacing w:line="276" w:lineRule="auto"/>
+              <w:rPr>
+                <w:rFonts w:ascii="Times New Roman" w:hAnsi="Times New Roman" w:cs="Times New Roman"/>
+                <w:sz w:val="28"/>
+              </w:rPr>
+            </w:pPr>
+            <w:r>
+              <w:rPr>
+                <w:rFonts w:ascii="Times New Roman" w:hAnsi="Times New Roman" w:cs="Times New Roman"/>
+                <w:sz w:val="28"/>
+              </w:rPr>
+              <w:t>AUTHENTICATION AND ACCESS CONTROL</w:t>
             </w:r>
           </w:p>
         </w:tc>
@@ -3238,7 +3489,7 @@
                 <w:rFonts w:ascii="Times New Roman" w:hAnsi="Times New Roman" w:cs="Times New Roman"/>
                 <w:sz w:val="28"/>
               </w:rPr>
-              <w:t>8</w:t>
+              <w:t>14</w:t>
             </w:r>
           </w:p>
         </w:tc>
@@ -3254,6 +3505,94 @@
               <w:jc w:val="center"/>
               <w:rPr>
                 <w:rFonts w:ascii="Times New Roman" w:hAnsi="Times New Roman" w:cs="Times New Roman"/>
+                <w:sz w:val="28"/>
+              </w:rPr>
+            </w:pPr>
+          </w:p>
+        </w:tc>
+        <w:tc>
+          <w:tcPr>
+            <w:tcW w:w="313" w:type="pct"/>
+          </w:tcPr>
+          <w:p>
+            <w:pPr>
+              <w:spacing w:line="276" w:lineRule="auto"/>
+              <w:rPr>
+                <w:rFonts w:ascii="Times New Roman" w:hAnsi="Times New Roman" w:cs="Times New Roman"/>
+                <w:sz w:val="28"/>
+              </w:rPr>
+            </w:pPr>
+            <w:r>
+              <w:rPr>
+                <w:rFonts w:ascii="Times New Roman" w:hAnsi="Times New Roman" w:cs="Times New Roman"/>
+                <w:sz w:val="28"/>
+              </w:rPr>
+              <w:t>3.</w:t>
+            </w:r>
+            <w:r>
+              <w:rPr>
+                <w:rFonts w:ascii="Times New Roman" w:hAnsi="Times New Roman" w:cs="Times New Roman"/>
+                <w:sz w:val="28"/>
+              </w:rPr>
+              <w:t>6</w:t>
+            </w:r>
+          </w:p>
+        </w:tc>
+        <w:tc>
+          <w:tcPr>
+            <w:tcW w:w="2753" w:type="pct"/>
+          </w:tcPr>
+          <w:p>
+            <w:pPr>
+              <w:spacing w:line="276" w:lineRule="auto"/>
+              <w:rPr>
+                <w:rFonts w:ascii="Times New Roman" w:hAnsi="Times New Roman" w:cs="Times New Roman"/>
+                <w:sz w:val="28"/>
+              </w:rPr>
+            </w:pPr>
+            <w:r>
+              <w:rPr>
+                <w:rFonts w:ascii="Times New Roman" w:hAnsi="Times New Roman" w:cs="Times New Roman"/>
+                <w:sz w:val="28"/>
+              </w:rPr>
+              <w:t>SCALABILITY AND FAULT TOLERANCE</w:t>
+            </w:r>
+          </w:p>
+        </w:tc>
+        <w:tc>
+          <w:tcPr>
+            <w:tcW w:w="754" w:type="pct"/>
+          </w:tcPr>
+          <w:p>
+            <w:pPr>
+              <w:spacing w:line="276" w:lineRule="auto"/>
+              <w:jc w:val="center"/>
+              <w:rPr>
+                <w:rFonts w:ascii="Times New Roman" w:hAnsi="Times New Roman" w:cs="Times New Roman"/>
+                <w:sz w:val="28"/>
+              </w:rPr>
+            </w:pPr>
+            <w:r>
+              <w:rPr>
+                <w:rFonts w:ascii="Times New Roman" w:hAnsi="Times New Roman" w:cs="Times New Roman"/>
+                <w:sz w:val="28"/>
+              </w:rPr>
+              <w:t>14</w:t>
+            </w:r>
+          </w:p>
+        </w:tc>
+      </w:tr>
+      <w:tr>
+        <w:tc>
+          <w:tcPr>
+            <w:tcW w:w="1180" w:type="pct"/>
+          </w:tcPr>
+          <w:p>
+            <w:pPr>
+              <w:spacing w:line="276" w:lineRule="auto"/>
+              <w:jc w:val="center"/>
+              <w:rPr>
+                <w:rFonts w:ascii="Times New Roman" w:hAnsi="Times New Roman" w:cs="Times New Roman"/>
                 <w:b/>
                 <w:bCs/>
                 <w:sz w:val="28"/>
@@ -3318,7 +3657,7 @@
                 <w:bCs/>
                 <w:sz w:val="28"/>
               </w:rPr>
-              <w:t>9</w:t>
+              <w:t>15</w:t>
             </w:r>
           </w:p>
         </w:tc>
@@ -3362,7 +3701,7 @@
         </w:tc>
         <w:tc>
           <w:tcPr>
-            <w:tcW w:w="2752" w:type="pct"/>
+            <w:tcW w:w="2753" w:type="pct"/>
           </w:tcPr>
           <w:p>
             <w:pPr>
@@ -3399,7 +3738,7 @@
                 <w:rFonts w:ascii="Times New Roman" w:hAnsi="Times New Roman" w:cs="Times New Roman"/>
                 <w:sz w:val="28"/>
               </w:rPr>
-              <w:t>9</w:t>
+              <w:t>14</w:t>
             </w:r>
           </w:p>
         </w:tc>
@@ -3443,7 +3782,7 @@
         </w:tc>
         <w:tc>
           <w:tcPr>
-            <w:tcW w:w="2752" w:type="pct"/>
+            <w:tcW w:w="2753" w:type="pct"/>
           </w:tcPr>
           <w:p>
             <w:pPr>
@@ -3480,7 +3819,7 @@
                 <w:rFonts w:ascii="Times New Roman" w:hAnsi="Times New Roman" w:cs="Times New Roman"/>
                 <w:sz w:val="28"/>
               </w:rPr>
-              <w:t>9</w:t>
+              <w:t>17</w:t>
             </w:r>
           </w:p>
         </w:tc>
@@ -3524,7 +3863,7 @@
         </w:tc>
         <w:tc>
           <w:tcPr>
-            <w:tcW w:w="2752" w:type="pct"/>
+            <w:tcW w:w="2753" w:type="pct"/>
           </w:tcPr>
           <w:p>
             <w:pPr>
@@ -3568,7 +3907,7 @@
                 <w:rFonts w:ascii="Times New Roman" w:hAnsi="Times New Roman" w:cs="Times New Roman"/>
                 <w:sz w:val="28"/>
               </w:rPr>
-              <w:t>0</w:t>
+              <w:t>8</w:t>
             </w:r>
           </w:p>
         </w:tc>
@@ -3612,7 +3951,7 @@
         </w:tc>
         <w:tc>
           <w:tcPr>
-            <w:tcW w:w="2752" w:type="pct"/>
+            <w:tcW w:w="2753" w:type="pct"/>
           </w:tcPr>
           <w:p>
             <w:pPr>
@@ -3656,7 +3995,7 @@
                 <w:rFonts w:ascii="Times New Roman" w:hAnsi="Times New Roman" w:cs="Times New Roman"/>
                 <w:sz w:val="28"/>
               </w:rPr>
-              <w:t>1</w:t>
+              <w:t>9</w:t>
             </w:r>
           </w:p>
         </w:tc>
@@ -3700,7 +4039,7 @@
         </w:tc>
         <w:tc>
           <w:tcPr>
-            <w:tcW w:w="2752" w:type="pct"/>
+            <w:tcW w:w="2753" w:type="pct"/>
           </w:tcPr>
           <w:p>
             <w:pPr>
@@ -3744,7 +4083,7 @@
                 <w:rFonts w:ascii="Times New Roman" w:hAnsi="Times New Roman" w:cs="Times New Roman"/>
                 <w:sz w:val="28"/>
               </w:rPr>
-              <w:t>1</w:t>
+              <w:t>9</w:t>
             </w:r>
           </w:p>
         </w:tc>
@@ -3788,7 +4127,7 @@
         </w:tc>
         <w:tc>
           <w:tcPr>
-            <w:tcW w:w="2752" w:type="pct"/>
+            <w:tcW w:w="2753" w:type="pct"/>
           </w:tcPr>
           <w:p>
             <w:pPr>
@@ -3825,14 +4164,7 @@
                 <w:rFonts w:ascii="Times New Roman" w:hAnsi="Times New Roman" w:cs="Times New Roman"/>
                 <w:sz w:val="28"/>
               </w:rPr>
-              <w:t>1</w:t>
-            </w:r>
-            <w:r>
-              <w:rPr>
-                <w:rFonts w:ascii="Times New Roman" w:hAnsi="Times New Roman" w:cs="Times New Roman"/>
-                <w:sz w:val="28"/>
-              </w:rPr>
-              <w:t>2</w:t>
+              <w:t>19</w:t>
             </w:r>
           </w:p>
         </w:tc>
@@ -3912,16 +4244,7 @@
                 <w:bCs/>
                 <w:sz w:val="28"/>
               </w:rPr>
-              <w:t>1</w:t>
-            </w:r>
-            <w:r>
-              <w:rPr>
-                <w:rFonts w:ascii="Times New Roman" w:hAnsi="Times New Roman" w:cs="Times New Roman"/>
-                <w:b/>
-                <w:bCs/>
-                <w:sz w:val="28"/>
-              </w:rPr>
-              <w:t>5</w:t>
+              <w:t>23</w:t>
             </w:r>
           </w:p>
         </w:tc>
@@ -3965,7 +4288,7 @@
         </w:tc>
         <w:tc>
           <w:tcPr>
-            <w:tcW w:w="2752" w:type="pct"/>
+            <w:tcW w:w="2753" w:type="pct"/>
           </w:tcPr>
           <w:p>
             <w:pPr>
@@ -4002,14 +4325,7 @@
                 <w:rFonts w:ascii="Times New Roman" w:hAnsi="Times New Roman" w:cs="Times New Roman"/>
                 <w:sz w:val="28"/>
               </w:rPr>
-              <w:t>1</w:t>
-            </w:r>
-            <w:r>
-              <w:rPr>
-                <w:rFonts w:ascii="Times New Roman" w:hAnsi="Times New Roman" w:cs="Times New Roman"/>
-                <w:sz w:val="28"/>
-              </w:rPr>
-              <w:t>5</w:t>
+              <w:t>23</w:t>
             </w:r>
           </w:p>
         </w:tc>
@@ -4053,7 +4369,7 @@
         </w:tc>
         <w:tc>
           <w:tcPr>
-            <w:tcW w:w="2752" w:type="pct"/>
+            <w:tcW w:w="2753" w:type="pct"/>
           </w:tcPr>
           <w:p>
             <w:pPr>
@@ -4090,14 +4406,7 @@
                 <w:rFonts w:ascii="Times New Roman" w:hAnsi="Times New Roman" w:cs="Times New Roman"/>
                 <w:sz w:val="28"/>
               </w:rPr>
-              <w:t>1</w:t>
-            </w:r>
-            <w:r>
-              <w:rPr>
-                <w:rFonts w:ascii="Times New Roman" w:hAnsi="Times New Roman" w:cs="Times New Roman"/>
-                <w:sz w:val="28"/>
-              </w:rPr>
-              <w:t>5</w:t>
+              <w:t>23</w:t>
             </w:r>
           </w:p>
         </w:tc>
@@ -4141,7 +4450,7 @@
         </w:tc>
         <w:tc>
           <w:tcPr>
-            <w:tcW w:w="2752" w:type="pct"/>
+            <w:tcW w:w="2753" w:type="pct"/>
           </w:tcPr>
           <w:p>
             <w:pPr>
@@ -4178,14 +4487,7 @@
                 <w:rFonts w:ascii="Times New Roman" w:hAnsi="Times New Roman" w:cs="Times New Roman"/>
                 <w:sz w:val="28"/>
               </w:rPr>
-              <w:t>1</w:t>
-            </w:r>
-            <w:r>
-              <w:rPr>
-                <w:rFonts w:ascii="Times New Roman" w:hAnsi="Times New Roman" w:cs="Times New Roman"/>
-                <w:sz w:val="28"/>
-              </w:rPr>
-              <w:t>6</w:t>
+              <w:t>24</w:t>
             </w:r>
           </w:p>
         </w:tc>
@@ -4265,16 +4567,7 @@
                 <w:bCs/>
                 <w:sz w:val="28"/>
               </w:rPr>
-              <w:t>1</w:t>
-            </w:r>
-            <w:r>
-              <w:rPr>
-                <w:rFonts w:ascii="Times New Roman" w:hAnsi="Times New Roman" w:cs="Times New Roman"/>
-                <w:b/>
-                <w:bCs/>
-                <w:sz w:val="28"/>
-              </w:rPr>
-              <w:t>7</w:t>
+              <w:t>25</w:t>
             </w:r>
           </w:p>
         </w:tc>
@@ -4318,7 +4611,7 @@
         </w:tc>
         <w:tc>
           <w:tcPr>
-            <w:tcW w:w="2752" w:type="pct"/>
+            <w:tcW w:w="2753" w:type="pct"/>
           </w:tcPr>
           <w:p>
             <w:pPr>
@@ -4355,14 +4648,7 @@
                 <w:rFonts w:ascii="Times New Roman" w:hAnsi="Times New Roman" w:cs="Times New Roman"/>
                 <w:sz w:val="28"/>
               </w:rPr>
-              <w:t>1</w:t>
-            </w:r>
-            <w:r>
-              <w:rPr>
-                <w:rFonts w:ascii="Times New Roman" w:hAnsi="Times New Roman" w:cs="Times New Roman"/>
-                <w:sz w:val="28"/>
-              </w:rPr>
-              <w:t>7</w:t>
+              <w:t>25</w:t>
             </w:r>
           </w:p>
         </w:tc>
@@ -4406,7 +4692,7 @@
         </w:tc>
         <w:tc>
           <w:tcPr>
-            <w:tcW w:w="2752" w:type="pct"/>
+            <w:tcW w:w="2753" w:type="pct"/>
           </w:tcPr>
           <w:p>
             <w:pPr>
@@ -4443,14 +4729,7 @@
                 <w:rFonts w:ascii="Times New Roman" w:hAnsi="Times New Roman" w:cs="Times New Roman"/>
                 <w:sz w:val="28"/>
               </w:rPr>
-              <w:t>1</w:t>
-            </w:r>
-            <w:r>
-              <w:rPr>
-                <w:rFonts w:ascii="Times New Roman" w:hAnsi="Times New Roman" w:cs="Times New Roman"/>
-                <w:sz w:val="28"/>
-              </w:rPr>
-              <w:t>7</w:t>
+              <w:t>25</w:t>
             </w:r>
           </w:p>
         </w:tc>
@@ -4466,50 +4745,45 @@
               <w:jc w:val="center"/>
               <w:rPr>
                 <w:rFonts w:ascii="Times New Roman" w:hAnsi="Times New Roman" w:cs="Times New Roman"/>
-                <w:sz w:val="28"/>
-              </w:rPr>
-            </w:pPr>
-          </w:p>
-        </w:tc>
-        <w:tc>
-          <w:tcPr>
-            <w:tcW w:w="313" w:type="pct"/>
-          </w:tcPr>
-          <w:p>
-            <w:pPr>
-              <w:spacing w:line="276" w:lineRule="auto"/>
-              <w:rPr>
-                <w:rFonts w:ascii="Times New Roman" w:hAnsi="Times New Roman" w:cs="Times New Roman"/>
-                <w:sz w:val="28"/>
-              </w:rPr>
-            </w:pPr>
-            <w:r>
-              <w:rPr>
-                <w:rFonts w:ascii="Times New Roman" w:hAnsi="Times New Roman" w:cs="Times New Roman"/>
-                <w:sz w:val="28"/>
-              </w:rPr>
-              <w:t>6.3</w:t>
-            </w:r>
-          </w:p>
-        </w:tc>
-        <w:tc>
-          <w:tcPr>
-            <w:tcW w:w="2752" w:type="pct"/>
-          </w:tcPr>
-          <w:p>
-            <w:pPr>
-              <w:spacing w:line="276" w:lineRule="auto"/>
-              <w:rPr>
-                <w:rFonts w:ascii="Times New Roman" w:hAnsi="Times New Roman" w:cs="Times New Roman"/>
-                <w:sz w:val="28"/>
-              </w:rPr>
-            </w:pPr>
-            <w:r>
-              <w:rPr>
-                <w:rFonts w:ascii="Times New Roman" w:hAnsi="Times New Roman" w:cs="Times New Roman"/>
-                <w:sz w:val="28"/>
-              </w:rPr>
-              <w:t>FUTURE ENHANCEMENTS</w:t>
+                <w:b/>
+                <w:bCs/>
+                <w:sz w:val="28"/>
+              </w:rPr>
+            </w:pPr>
+            <w:r>
+              <w:rPr>
+                <w:rFonts w:ascii="Times New Roman" w:hAnsi="Times New Roman" w:cs="Times New Roman"/>
+                <w:b/>
+                <w:bCs/>
+                <w:sz w:val="28"/>
+              </w:rPr>
+              <w:t>7</w:t>
+            </w:r>
+          </w:p>
+        </w:tc>
+        <w:tc>
+          <w:tcPr>
+            <w:tcW w:w="3066" w:type="pct"/>
+            <w:gridSpan w:val="2"/>
+          </w:tcPr>
+          <w:p>
+            <w:pPr>
+              <w:spacing w:line="276" w:lineRule="auto"/>
+              <w:rPr>
+                <w:rFonts w:ascii="Times New Roman" w:hAnsi="Times New Roman" w:cs="Times New Roman"/>
+                <w:b/>
+                <w:bCs/>
+                <w:sz w:val="28"/>
+              </w:rPr>
+            </w:pPr>
+            <w:r>
+              <w:rPr>
+                <w:rFonts w:ascii="Times New Roman" w:hAnsi="Times New Roman" w:cs="Times New Roman"/>
+                <w:b/>
+                <w:bCs/>
+                <w:sz w:val="28"/>
+              </w:rPr>
+              <w:t>CONCLUSION</w:t>
             </w:r>
           </w:p>
         </w:tc>
@@ -4523,22 +4797,28 @@
               <w:jc w:val="center"/>
               <w:rPr>
                 <w:rFonts w:ascii="Times New Roman" w:hAnsi="Times New Roman" w:cs="Times New Roman"/>
-                <w:sz w:val="28"/>
-              </w:rPr>
-            </w:pPr>
-            <w:r>
-              <w:rPr>
-                <w:rFonts w:ascii="Times New Roman" w:hAnsi="Times New Roman" w:cs="Times New Roman"/>
-                <w:sz w:val="28"/>
-              </w:rPr>
-              <w:t>1</w:t>
-            </w:r>
-            <w:r>
-              <w:rPr>
-                <w:rFonts w:ascii="Times New Roman" w:hAnsi="Times New Roman" w:cs="Times New Roman"/>
-                <w:sz w:val="28"/>
-              </w:rPr>
-              <w:t>8</w:t>
+                <w:b/>
+                <w:bCs/>
+                <w:sz w:val="28"/>
+              </w:rPr>
+            </w:pPr>
+            <w:r>
+              <w:rPr>
+                <w:rFonts w:ascii="Times New Roman" w:hAnsi="Times New Roman" w:cs="Times New Roman"/>
+                <w:b/>
+                <w:bCs/>
+                <w:sz w:val="28"/>
+              </w:rPr>
+              <w:t>2</w:t>
+            </w:r>
+            <w:r>
+              <w:rPr>
+                <w:rFonts w:ascii="Times New Roman" w:hAnsi="Times New Roman" w:cs="Times New Roman"/>
+                <w:b/>
+                <w:bCs/>
+                <w:sz w:val="28"/>
+              </w:rPr>
+              <w:t>7</w:t>
             </w:r>
           </w:p>
         </w:tc>
@@ -4566,7 +4846,7 @@
                 <w:bCs/>
                 <w:sz w:val="28"/>
               </w:rPr>
-              <w:t>7</w:t>
+              <w:t>8</w:t>
             </w:r>
           </w:p>
         </w:tc>
@@ -4592,7 +4872,7 @@
                 <w:bCs/>
                 <w:sz w:val="28"/>
               </w:rPr>
-              <w:t>CONCLUSION</w:t>
+              <w:t>FUTURE ENHANCEMENTS</w:t>
             </w:r>
           </w:p>
         </w:tc>
@@ -4618,16 +4898,7 @@
                 <w:bCs/>
                 <w:sz w:val="28"/>
               </w:rPr>
-              <w:t>2</w:t>
-            </w:r>
-            <w:r>
-              <w:rPr>
-                <w:rFonts w:ascii="Times New Roman" w:hAnsi="Times New Roman" w:cs="Times New Roman"/>
-                <w:b/>
-                <w:bCs/>
-                <w:sz w:val="28"/>
-              </w:rPr>
-              <w:t>0</w:t>
+              <w:t>28</w:t>
             </w:r>
           </w:p>
         </w:tc>
@@ -4672,6 +4943,148 @@
                 <w:bCs/>
                 <w:sz w:val="28"/>
               </w:rPr>
+              <w:t>APPENDICES</w:t>
+            </w:r>
+          </w:p>
+        </w:tc>
+        <w:tc>
+          <w:tcPr>
+            <w:tcW w:w="754" w:type="pct"/>
+          </w:tcPr>
+          <w:p>
+            <w:pPr>
+              <w:spacing w:line="276" w:lineRule="auto"/>
+              <w:jc w:val="center"/>
+              <w:rPr>
+                <w:rFonts w:ascii="Times New Roman" w:hAnsi="Times New Roman" w:cs="Times New Roman"/>
+                <w:b/>
+                <w:bCs/>
+                <w:sz w:val="28"/>
+              </w:rPr>
+            </w:pPr>
+            <w:r>
+              <w:rPr>
+                <w:rFonts w:ascii="Times New Roman" w:hAnsi="Times New Roman" w:cs="Times New Roman"/>
+                <w:b/>
+                <w:bCs/>
+                <w:sz w:val="28"/>
+              </w:rPr>
+              <w:t>29</w:t>
+            </w:r>
+          </w:p>
+        </w:tc>
+      </w:tr>
+      <w:tr>
+        <w:tc>
+          <w:tcPr>
+            <w:tcW w:w="1180" w:type="pct"/>
+          </w:tcPr>
+          <w:p>
+            <w:pPr>
+              <w:spacing w:line="276" w:lineRule="auto"/>
+              <w:jc w:val="center"/>
+              <w:rPr>
+                <w:rFonts w:ascii="Times New Roman" w:hAnsi="Times New Roman" w:cs="Times New Roman"/>
+                <w:b/>
+                <w:bCs/>
+                <w:sz w:val="28"/>
+              </w:rPr>
+            </w:pPr>
+          </w:p>
+        </w:tc>
+        <w:tc>
+          <w:tcPr>
+            <w:tcW w:w="3066" w:type="pct"/>
+            <w:gridSpan w:val="2"/>
+          </w:tcPr>
+          <w:p>
+            <w:pPr>
+              <w:spacing w:line="276" w:lineRule="auto"/>
+              <w:rPr>
+                <w:rFonts w:ascii="Times New Roman" w:hAnsi="Times New Roman" w:cs="Times New Roman"/>
+                <w:b/>
+                <w:bCs/>
+                <w:sz w:val="28"/>
+              </w:rPr>
+            </w:pPr>
+            <w:r>
+              <w:rPr>
+                <w:rFonts w:ascii="Times New Roman" w:hAnsi="Times New Roman" w:cs="Times New Roman"/>
+                <w:b/>
+                <w:bCs/>
+                <w:sz w:val="28"/>
+              </w:rPr>
+              <w:t>APPENDIX A – SAMPLE CODE</w:t>
+            </w:r>
+          </w:p>
+        </w:tc>
+        <w:tc>
+          <w:tcPr>
+            <w:tcW w:w="754" w:type="pct"/>
+          </w:tcPr>
+          <w:p>
+            <w:pPr>
+              <w:spacing w:line="276" w:lineRule="auto"/>
+              <w:jc w:val="center"/>
+              <w:rPr>
+                <w:rFonts w:ascii="Times New Roman" w:hAnsi="Times New Roman" w:cs="Times New Roman"/>
+                <w:b/>
+                <w:bCs/>
+                <w:sz w:val="28"/>
+              </w:rPr>
+            </w:pPr>
+            <w:r>
+              <w:rPr>
+                <w:rFonts w:ascii="Times New Roman" w:hAnsi="Times New Roman" w:cs="Times New Roman"/>
+                <w:b/>
+                <w:bCs/>
+                <w:sz w:val="28"/>
+              </w:rPr>
+              <w:t>29</w:t>
+            </w:r>
+          </w:p>
+        </w:tc>
+      </w:tr>
+      <w:tr>
+        <w:tc>
+          <w:tcPr>
+            <w:tcW w:w="1180" w:type="pct"/>
+          </w:tcPr>
+          <w:p>
+            <w:pPr>
+              <w:spacing w:line="276" w:lineRule="auto"/>
+              <w:jc w:val="center"/>
+              <w:rPr>
+                <w:rFonts w:ascii="Times New Roman" w:hAnsi="Times New Roman" w:cs="Times New Roman"/>
+                <w:b/>
+                <w:bCs/>
+                <w:sz w:val="28"/>
+              </w:rPr>
+            </w:pPr>
+          </w:p>
+        </w:tc>
+        <w:tc>
+          <w:tcPr>
+            <w:tcW w:w="3066" w:type="pct"/>
+            <w:gridSpan w:val="2"/>
+          </w:tcPr>
+          <w:p>
+            <w:pPr>
+              <w:spacing w:line="276" w:lineRule="auto"/>
+              <w:rPr>
+                <w:rFonts w:ascii="Times New Roman" w:hAnsi="Times New Roman" w:cs="Times New Roman"/>
+                <w:b/>
+                <w:bCs/>
+                <w:sz w:val="28"/>
+              </w:rPr>
+            </w:pPr>
+            <w:r>
+              <w:rPr>
+                <w:rFonts w:ascii="Times New Roman" w:hAnsi="Times New Roman" w:cs="Times New Roman"/>
+                <w:b/>
+                <w:bCs/>
+                <w:sz w:val="28"/>
+              </w:rPr>
               <w:t>REFERENCES</w:t>
             </w:r>
           </w:p>
@@ -4698,16 +5111,7 @@
                 <w:bCs/>
                 <w:sz w:val="28"/>
               </w:rPr>
-              <w:t>2</w:t>
-            </w:r>
-            <w:r>
-              <w:rPr>
-                <w:rFonts w:ascii="Times New Roman" w:hAnsi="Times New Roman" w:cs="Times New Roman"/>
-                <w:b/>
-                <w:bCs/>
-                <w:sz w:val="28"/>
-              </w:rPr>
-              <w:t>1</w:t>
+              <w:t>56</w:t>
             </w:r>
           </w:p>
         </w:tc>
@@ -4954,7 +5358,7 @@
                 <w:rFonts w:ascii="Times New Roman" w:hAnsi="Times New Roman" w:cs="Times New Roman"/>
                 <w:sz w:val="28"/>
               </w:rPr>
-              <w:t>6</w:t>
+              <w:t>12</w:t>
             </w:r>
           </w:p>
         </w:tc>
@@ -5021,14 +5425,7 @@
                 <w:rFonts w:ascii="Times New Roman" w:hAnsi="Times New Roman" w:cs="Times New Roman"/>
                 <w:sz w:val="28"/>
               </w:rPr>
-              <w:t>1</w:t>
-            </w:r>
-            <w:r>
-              <w:rPr>
-                <w:rFonts w:ascii="Times New Roman" w:hAnsi="Times New Roman" w:cs="Times New Roman"/>
-                <w:sz w:val="28"/>
-              </w:rPr>
-              <w:t>2</w:t>
+              <w:t>20</w:t>
             </w:r>
           </w:p>
         </w:tc>
@@ -5095,14 +5492,7 @@
                 <w:rFonts w:ascii="Times New Roman" w:hAnsi="Times New Roman" w:cs="Times New Roman"/>
                 <w:sz w:val="28"/>
               </w:rPr>
-              <w:t>1</w:t>
-            </w:r>
-            <w:r>
-              <w:rPr>
-                <w:rFonts w:ascii="Times New Roman" w:hAnsi="Times New Roman" w:cs="Times New Roman"/>
-                <w:sz w:val="28"/>
-              </w:rPr>
-              <w:t>3</w:t>
+              <w:t>21</w:t>
             </w:r>
           </w:p>
         </w:tc>
@@ -5169,14 +5559,7 @@
                 <w:rFonts w:ascii="Times New Roman" w:hAnsi="Times New Roman" w:cs="Times New Roman"/>
                 <w:sz w:val="28"/>
               </w:rPr>
-              <w:t>1</w:t>
-            </w:r>
-            <w:r>
-              <w:rPr>
-                <w:rFonts w:ascii="Times New Roman" w:hAnsi="Times New Roman" w:cs="Times New Roman"/>
-                <w:sz w:val="28"/>
-              </w:rPr>
-              <w:t>3</w:t>
+              <w:t>21</w:t>
             </w:r>
           </w:p>
         </w:tc>
@@ -5243,14 +5626,7 @@
                 <w:rFonts w:ascii="Times New Roman" w:hAnsi="Times New Roman" w:cs="Times New Roman"/>
                 <w:sz w:val="28"/>
               </w:rPr>
-              <w:t>1</w:t>
-            </w:r>
-            <w:r>
-              <w:rPr>
-                <w:rFonts w:ascii="Times New Roman" w:hAnsi="Times New Roman" w:cs="Times New Roman"/>
-                <w:sz w:val="28"/>
-              </w:rPr>
-              <w:t>4</w:t>
+              <w:t>22</w:t>
             </w:r>
           </w:p>
         </w:tc>
@@ -5317,14 +5693,7 @@
                 <w:rFonts w:ascii="Times New Roman" w:hAnsi="Times New Roman" w:cs="Times New Roman"/>
                 <w:sz w:val="28"/>
               </w:rPr>
-              <w:t>1</w:t>
-            </w:r>
-            <w:r>
-              <w:rPr>
-                <w:rFonts w:ascii="Times New Roman" w:hAnsi="Times New Roman" w:cs="Times New Roman"/>
-                <w:sz w:val="28"/>
-              </w:rPr>
-              <w:t>4</w:t>
+              <w:t>22</w:t>
             </w:r>
           </w:p>
         </w:tc>
@@ -5416,13 +5785,13 @@
         <w:tblLook w:val="04A0" w:firstRow="1" w:lastRow="0" w:firstColumn="1" w:lastColumn="0" w:noHBand="0" w:noVBand="1"/>
       </w:tblPr>
       <w:tblGrid>
-        <w:gridCol w:w="2507"/>
-        <w:gridCol w:w="6519"/>
+        <w:gridCol w:w="4513"/>
+        <w:gridCol w:w="4513"/>
       </w:tblGrid>
       <w:tr>
         <w:tc>
           <w:tcPr>
-            <w:tcW w:w="1389" w:type="pct"/>
+            <w:tcW w:w="2500" w:type="pct"/>
           </w:tcPr>
           <w:p>
             <w:pPr>
@@ -5447,7 +5816,7 @@
         </w:tc>
         <w:tc>
           <w:tcPr>
-            <w:tcW w:w="3611" w:type="pct"/>
+            <w:tcW w:w="2500" w:type="pct"/>
           </w:tcPr>
           <w:p>
             <w:pPr>
@@ -5474,7 +5843,7 @@
       <w:tr>
         <w:tc>
           <w:tcPr>
-            <w:tcW w:w="1389" w:type="pct"/>
+            <w:tcW w:w="2500" w:type="pct"/>
           </w:tcPr>
           <w:p>
             <w:pPr>
@@ -5495,7 +5864,7 @@
         </w:tc>
         <w:tc>
           <w:tcPr>
-            <w:tcW w:w="3611" w:type="pct"/>
+            <w:tcW w:w="2500" w:type="pct"/>
           </w:tcPr>
           <w:p>
             <w:pPr>
@@ -5518,7 +5887,7 @@
       <w:tr>
         <w:tc>
           <w:tcPr>
-            <w:tcW w:w="1389" w:type="pct"/>
+            <w:tcW w:w="2500" w:type="pct"/>
           </w:tcPr>
           <w:p>
             <w:pPr>
@@ -5539,7 +5908,7 @@
         </w:tc>
         <w:tc>
           <w:tcPr>
-            <w:tcW w:w="3611" w:type="pct"/>
+            <w:tcW w:w="2500" w:type="pct"/>
           </w:tcPr>
           <w:p>
             <w:pPr>
@@ -5562,7 +5931,7 @@
       <w:tr>
         <w:tc>
           <w:tcPr>
-            <w:tcW w:w="1389" w:type="pct"/>
+            <w:tcW w:w="2500" w:type="pct"/>
           </w:tcPr>
           <w:p>
             <w:pPr>
@@ -5583,7 +5952,7 @@
         </w:tc>
         <w:tc>
           <w:tcPr>
-            <w:tcW w:w="3611" w:type="pct"/>
+            <w:tcW w:w="2500" w:type="pct"/>
           </w:tcPr>
           <w:p>
             <w:pPr>
@@ -5606,7 +5975,7 @@
       <w:tr>
         <w:tc>
           <w:tcPr>
-            <w:tcW w:w="1389" w:type="pct"/>
+            <w:tcW w:w="2500" w:type="pct"/>
           </w:tcPr>
           <w:p>
             <w:pPr>
@@ -5627,7 +5996,7 @@
         </w:tc>
         <w:tc>
           <w:tcPr>
-            <w:tcW w:w="3611" w:type="pct"/>
+            <w:tcW w:w="2500" w:type="pct"/>
           </w:tcPr>
           <w:p>
             <w:pPr>
@@ -5650,7 +6019,7 @@
       <w:tr>
         <w:tc>
           <w:tcPr>
-            <w:tcW w:w="1389" w:type="pct"/>
+            <w:tcW w:w="2500" w:type="pct"/>
           </w:tcPr>
           <w:p>
             <w:pPr>
@@ -5671,7 +6040,7 @@
         </w:tc>
         <w:tc>
           <w:tcPr>
-            <w:tcW w:w="3611" w:type="pct"/>
+            <w:tcW w:w="2500" w:type="pct"/>
           </w:tcPr>
           <w:p>
             <w:pPr>
@@ -5694,7 +6063,7 @@
       <w:tr>
         <w:tc>
           <w:tcPr>
-            <w:tcW w:w="1389" w:type="pct"/>
+            <w:tcW w:w="2500" w:type="pct"/>
           </w:tcPr>
           <w:p>
             <w:pPr>
@@ -5715,7 +6084,7 @@
         </w:tc>
         <w:tc>
           <w:tcPr>
-            <w:tcW w:w="3611" w:type="pct"/>
+            <w:tcW w:w="2500" w:type="pct"/>
           </w:tcPr>
           <w:p>
             <w:pPr>
@@ -5738,7 +6107,7 @@
       <w:tr>
         <w:tc>
           <w:tcPr>
-            <w:tcW w:w="1389" w:type="pct"/>
+            <w:tcW w:w="2500" w:type="pct"/>
           </w:tcPr>
           <w:p>
             <w:pPr>
@@ -5759,7 +6128,7 @@
         </w:tc>
         <w:tc>
           <w:tcPr>
-            <w:tcW w:w="3611" w:type="pct"/>
+            <w:tcW w:w="2500" w:type="pct"/>
           </w:tcPr>
           <w:p>
             <w:pPr>
@@ -5782,7 +6151,7 @@
       <w:tr>
         <w:tc>
           <w:tcPr>
-            <w:tcW w:w="1389" w:type="pct"/>
+            <w:tcW w:w="2500" w:type="pct"/>
           </w:tcPr>
           <w:p>
             <w:pPr>
@@ -5803,7 +6172,7 @@
         </w:tc>
         <w:tc>
           <w:tcPr>
-            <w:tcW w:w="3611" w:type="pct"/>
+            <w:tcW w:w="2500" w:type="pct"/>
           </w:tcPr>
           <w:p>
             <w:pPr>
@@ -5826,7 +6195,7 @@
       <w:tr>
         <w:tc>
           <w:tcPr>
-            <w:tcW w:w="1389" w:type="pct"/>
+            <w:tcW w:w="2500" w:type="pct"/>
           </w:tcPr>
           <w:p>
             <w:pPr>
@@ -5847,7 +6216,7 @@
         </w:tc>
         <w:tc>
           <w:tcPr>
-            <w:tcW w:w="3611" w:type="pct"/>
+            <w:tcW w:w="2500" w:type="pct"/>
           </w:tcPr>
           <w:p>
             <w:pPr>
@@ -5870,7 +6239,7 @@
       <w:tr>
         <w:tc>
           <w:tcPr>
-            <w:tcW w:w="1389" w:type="pct"/>
+            <w:tcW w:w="2500" w:type="pct"/>
           </w:tcPr>
           <w:p>
             <w:pPr>
@@ -5891,7 +6260,7 @@
         </w:tc>
         <w:tc>
           <w:tcPr>
-            <w:tcW w:w="3611" w:type="pct"/>
+            <w:tcW w:w="2500" w:type="pct"/>
           </w:tcPr>
           <w:p>
             <w:pPr>
@@ -5914,7 +6283,7 @@
       <w:tr>
         <w:tc>
           <w:tcPr>
-            <w:tcW w:w="1389" w:type="pct"/>
+            <w:tcW w:w="2500" w:type="pct"/>
           </w:tcPr>
           <w:p>
             <w:pPr>
@@ -5935,7 +6304,7 @@
         </w:tc>
         <w:tc>
           <w:tcPr>
-            <w:tcW w:w="3611" w:type="pct"/>
+            <w:tcW w:w="2500" w:type="pct"/>
           </w:tcPr>
           <w:p>
             <w:pPr>
@@ -5958,7 +6327,7 @@
       <w:tr>
         <w:tc>
           <w:tcPr>
-            <w:tcW w:w="1389" w:type="pct"/>
+            <w:tcW w:w="2500" w:type="pct"/>
           </w:tcPr>
           <w:p>
             <w:pPr>
@@ -5979,7 +6348,7 @@
         </w:tc>
         <w:tc>
           <w:tcPr>
-            <w:tcW w:w="3611" w:type="pct"/>
+            <w:tcW w:w="2500" w:type="pct"/>
           </w:tcPr>
           <w:p>
             <w:pPr>
@@ -6002,7 +6371,7 @@
       <w:tr>
         <w:tc>
           <w:tcPr>
-            <w:tcW w:w="1389" w:type="pct"/>
+            <w:tcW w:w="2500" w:type="pct"/>
           </w:tcPr>
           <w:p>
             <w:pPr>
@@ -6023,7 +6392,7 @@
         </w:tc>
         <w:tc>
           <w:tcPr>
-            <w:tcW w:w="3611" w:type="pct"/>
+            <w:tcW w:w="2500" w:type="pct"/>
           </w:tcPr>
           <w:p>
             <w:pPr>
@@ -6046,7 +6415,7 @@
       <w:tr>
         <w:tc>
           <w:tcPr>
-            <w:tcW w:w="1389" w:type="pct"/>
+            <w:tcW w:w="2500" w:type="pct"/>
           </w:tcPr>
           <w:p>
             <w:pPr>
@@ -6067,7 +6436,7 @@
         </w:tc>
         <w:tc>
           <w:tcPr>
-            <w:tcW w:w="3611" w:type="pct"/>
+            <w:tcW w:w="2500" w:type="pct"/>
           </w:tcPr>
           <w:p>
             <w:pPr>
@@ -6090,7 +6459,7 @@
       <w:tr>
         <w:tc>
           <w:tcPr>
-            <w:tcW w:w="1389" w:type="pct"/>
+            <w:tcW w:w="2500" w:type="pct"/>
           </w:tcPr>
           <w:p>
             <w:pPr>
@@ -6111,7 +6480,7 @@
         </w:tc>
         <w:tc>
           <w:tcPr>
-            <w:tcW w:w="3611" w:type="pct"/>
+            <w:tcW w:w="2500" w:type="pct"/>
           </w:tcPr>
           <w:p>
             <w:pPr>
@@ -6149,7 +6518,7 @@
       </w:pPr>
     </w:p>
     <w:sectPr>
-      <w:footerReference w:type="default" r:id="rId6"/>
+      <w:footerReference w:type="default" r:id="rId7"/>
       <w:pgSz w:w="11906" w:h="16838" w:code="9"/>
       <w:pgMar w:top="1440" w:right="1440" w:bottom="1440" w:left="1440" w:header="708" w:footer="708" w:gutter="0"/>
       <w:pgNumType w:fmt="lowerRoman"/>

</xml_diff>